<commit_message>
new with error fixed
</commit_message>
<xml_diff>
--- a/DealChat/bin/Debug/Document1.docx
+++ b/DealChat/bin/Debug/Document1.docx
@@ -704,13 +704,13 @@
 <file path=word/webextensions/taskpanes.xml><?xml version="1.0" encoding="utf-8"?>
 <wetp:taskpanes xmlns:r="http://schemas.openxmlformats.org/officeDocument/2006/relationships" xmlns:wetp="http://schemas.microsoft.com/office/webextensions/taskpanes/2010/11">
   <wetp:taskpane dockstate="" visibility="1" width="350" row="1">
-    <wetp:webextensionref xmlns:r="http://schemas.openxmlformats.org/officeDocument/2006/relationships" r:id="Rfbbc58b8d3644e5e"/>
+    <wetp:webextensionref xmlns:r="http://schemas.openxmlformats.org/officeDocument/2006/relationships" r:id="Rd5f96c78a2a04f50"/>
   </wetp:taskpane>
 </wetp:taskpanes>
 </file>
 
 <file path=word/webextensions/webextension.xml><?xml version="1.0" encoding="utf-8"?>
-<we:webextension xmlns:r="http://schemas.openxmlformats.org/officeDocument/2006/relationships" xmlns:we="http://schemas.microsoft.com/office/webextensions/webextension/2010/11" id="{68691d65-965a-440b-8bd9-e474e1e674b8}">
+<we:webextension xmlns:r="http://schemas.openxmlformats.org/officeDocument/2006/relationships" xmlns:we="http://schemas.microsoft.com/office/webextensions/webextension/2010/11" id="{e3386de0-7d83-40bb-884c-b24b62678f92}">
   <we:reference id="50f759f1-688d-436b-aae3-fa4ea79a994b" version="1.0.0.0" store="developer" storeType="Registry"/>
   <we:alternateReferences/>
   <we:properties/>

</xml_diff>